<commit_message>
Day4 Java: Lambda, Set, Map
</commit_message>
<xml_diff>
--- a/Postgres/postgres-1.docx
+++ b/Postgres/postgres-1.docx
@@ -14,7 +14,15 @@
     </w:p>
     <w:p>
       <w:r>
-        <w:t>\c &lt;databasename&gt; - connect to a different database</w:t>
+        <w:t>\c &lt;</w:t>
+      </w:r>
+      <w:proofErr w:type="spellStart"/>
+      <w:r>
+        <w:t>databasename</w:t>
+      </w:r>
+      <w:proofErr w:type="spellEnd"/>
+      <w:r>
+        <w:t>&gt; - connect to a different database</w:t>
       </w:r>
     </w:p>
     <w:p>
@@ -68,7 +76,15 @@
     </w:p>
     <w:p>
       <w:r>
-        <w:t>Create database &lt;dbname&gt;</w:t>
+        <w:t>Create database &lt;</w:t>
+      </w:r>
+      <w:proofErr w:type="spellStart"/>
+      <w:r>
+        <w:t>dbname</w:t>
+      </w:r>
+      <w:proofErr w:type="spellEnd"/>
+      <w:r>
+        <w:t>&gt;</w:t>
       </w:r>
     </w:p>
     <w:p>
@@ -122,7 +138,15 @@
         <w:t>r</w:t>
       </w:r>
       <w:r>
-        <w:t>op database &lt;databasename&gt;</w:t>
+        <w:t>op database &lt;</w:t>
+      </w:r>
+      <w:proofErr w:type="spellStart"/>
+      <w:r>
+        <w:t>databasename</w:t>
+      </w:r>
+      <w:proofErr w:type="spellEnd"/>
+      <w:r>
+        <w:t>&gt;</w:t>
       </w:r>
     </w:p>
     <w:p>
@@ -173,7 +197,23 @@
     <w:p>
       <w:r>
         <w:lastRenderedPageBreak/>
-        <w:t>CREATE TABLE person(id int, name varchar(10), age int, salary int, doj date);</w:t>
+        <w:t xml:space="preserve">CREATE TABLE </w:t>
+      </w:r>
+      <w:proofErr w:type="gramStart"/>
+      <w:r>
+        <w:t>person(</w:t>
+      </w:r>
+      <w:proofErr w:type="gramEnd"/>
+      <w:r>
+        <w:t xml:space="preserve">id int, name varchar(10), age int, salary int, </w:t>
+      </w:r>
+      <w:proofErr w:type="spellStart"/>
+      <w:r>
+        <w:t>doj</w:t>
+      </w:r>
+      <w:proofErr w:type="spellEnd"/>
+      <w:r>
+        <w:t xml:space="preserve"> date);</w:t>
       </w:r>
     </w:p>
     <w:p>
@@ -183,7 +223,15 @@
     </w:p>
     <w:p>
       <w:r>
-        <w:t>\d &lt;tableName&gt; - describes that table</w:t>
+        <w:t>\d &lt;</w:t>
+      </w:r>
+      <w:proofErr w:type="spellStart"/>
+      <w:r>
+        <w:t>tableName</w:t>
+      </w:r>
+      <w:proofErr w:type="spellEnd"/>
+      <w:r>
+        <w:t>&gt; - describes that table</w:t>
       </w:r>
     </w:p>
     <w:p>
@@ -231,7 +279,15 @@
     <w:p/>
     <w:p>
       <w:r>
-        <w:t xml:space="preserve">DROP TABLE &lt;tableName&gt; - To drop the table. </w:t>
+        <w:t>DROP TABLE &lt;</w:t>
+      </w:r>
+      <w:proofErr w:type="spellStart"/>
+      <w:r>
+        <w:t>tableName</w:t>
+      </w:r>
+      <w:proofErr w:type="spellEnd"/>
+      <w:r>
+        <w:t xml:space="preserve">&gt; - To drop the table. </w:t>
       </w:r>
     </w:p>
     <w:p>
@@ -548,7 +604,23 @@
     <w:p/>
     <w:p>
       <w:r>
-        <w:t>Inserting into dept table. Also note that inserting a employee_id that is not in employee table, gives us an error.</w:t>
+        <w:t xml:space="preserve">Inserting into dept table. Also note that inserting </w:t>
+      </w:r>
+      <w:proofErr w:type="gramStart"/>
+      <w:r>
+        <w:t>a</w:t>
+      </w:r>
+      <w:proofErr w:type="gramEnd"/>
+      <w:r>
+        <w:t xml:space="preserve"> </w:t>
+      </w:r>
+      <w:proofErr w:type="spellStart"/>
+      <w:r>
+        <w:t>employee_id</w:t>
+      </w:r>
+      <w:proofErr w:type="spellEnd"/>
+      <w:r>
+        <w:t xml:space="preserve"> that is not in employee table, gives us an error.</w:t>
       </w:r>
     </w:p>
     <w:p>
@@ -662,8 +734,13 @@
         </w:numPr>
       </w:pPr>
       <w:r>
-        <w:t>SHOW TIMEZONE – Shows your current timezone</w:t>
-      </w:r>
+        <w:t xml:space="preserve">SHOW TIMEZONE – Shows your current </w:t>
+      </w:r>
+      <w:proofErr w:type="spellStart"/>
+      <w:r>
+        <w:t>timezone</w:t>
+      </w:r>
+      <w:proofErr w:type="spellEnd"/>
     </w:p>
     <w:p>
       <w:pPr>
@@ -674,8 +751,21 @@
         </w:numPr>
       </w:pPr>
       <w:r>
-        <w:t>SELECT NOW() – Timestamp with timezone</w:t>
-      </w:r>
+        <w:t xml:space="preserve">SELECT </w:t>
+      </w:r>
+      <w:proofErr w:type="gramStart"/>
+      <w:r>
+        <w:t>NOW(</w:t>
+      </w:r>
+      <w:proofErr w:type="gramEnd"/>
+      <w:r>
+        <w:t xml:space="preserve">) – Timestamp with </w:t>
+      </w:r>
+      <w:proofErr w:type="spellStart"/>
+      <w:r>
+        <w:t>timezone</w:t>
+      </w:r>
+      <w:proofErr w:type="spellEnd"/>
     </w:p>
     <w:p>
       <w:pPr>
@@ -686,7 +776,15 @@
         </w:numPr>
       </w:pPr>
       <w:r>
-        <w:t>SELECT TIMEOFDAY() – Same information as NOW() but in a better format.</w:t>
+        <w:t xml:space="preserve">SELECT </w:t>
+      </w:r>
+      <w:proofErr w:type="gramStart"/>
+      <w:r>
+        <w:t>TIMEOFDAY(</w:t>
+      </w:r>
+      <w:proofErr w:type="gramEnd"/>
+      <w:r>
+        <w:t>) – Same information as NOW() but in a better format.</w:t>
       </w:r>
     </w:p>
     <w:p>
@@ -698,7 +796,15 @@
         </w:numPr>
       </w:pPr>
       <w:r>
-        <w:t>SELECT CURRENT_TIME – Just the time with timezone.</w:t>
+        <w:t xml:space="preserve">SELECT CURRENT_TIME – Just the time with </w:t>
+      </w:r>
+      <w:proofErr w:type="spellStart"/>
+      <w:r>
+        <w:t>timezone</w:t>
+      </w:r>
+      <w:proofErr w:type="spellEnd"/>
+      <w:r>
+        <w:t>.</w:t>
       </w:r>
     </w:p>
     <w:p>
@@ -716,7 +822,15 @@
     <w:p/>
     <w:p>
       <w:r>
-        <w:t>Extracting information from a time based data type using:</w:t>
+        <w:t xml:space="preserve">Extracting information from a </w:t>
+      </w:r>
+      <w:proofErr w:type="gramStart"/>
+      <w:r>
+        <w:t>time based</w:t>
+      </w:r>
+      <w:proofErr w:type="gramEnd"/>
+      <w:r>
+        <w:t xml:space="preserve"> data type using:</w:t>
       </w:r>
     </w:p>
     <w:p/>
@@ -728,8 +842,13 @@
           <w:numId w:val="2"/>
         </w:numPr>
       </w:pPr>
-      <w:r>
-        <w:t>EXTRACT() – Allows to extract a sub component of a date value</w:t>
+      <w:proofErr w:type="gramStart"/>
+      <w:r>
+        <w:t>EXTRACT(</w:t>
+      </w:r>
+      <w:proofErr w:type="gramEnd"/>
+      <w:r>
+        <w:t>) – Allows to extract a sub component of a date value</w:t>
       </w:r>
       <w:r>
         <w:t>.</w:t>
@@ -741,7 +860,23 @@
         <w:ind w:left="360"/>
       </w:pPr>
       <w:r>
-        <w:t>SELECT EXTRACT(YEAR FROM payment_date) from payment;</w:t>
+        <w:t xml:space="preserve">SELECT </w:t>
+      </w:r>
+      <w:proofErr w:type="gramStart"/>
+      <w:r>
+        <w:t>EXTRACT(</w:t>
+      </w:r>
+      <w:proofErr w:type="gramEnd"/>
+      <w:r>
+        <w:t xml:space="preserve">YEAR FROM </w:t>
+      </w:r>
+      <w:proofErr w:type="spellStart"/>
+      <w:r>
+        <w:t>payment_date</w:t>
+      </w:r>
+      <w:proofErr w:type="spellEnd"/>
+      <w:r>
+        <w:t>) from payment;</w:t>
       </w:r>
       <w:r>
         <w:t xml:space="preserve"> - outputs the year. You can extract year, month, quarter, week, day</w:t>
@@ -764,18 +899,36 @@
           <w:numId w:val="2"/>
         </w:numPr>
       </w:pPr>
+      <w:proofErr w:type="gramStart"/>
       <w:r>
         <w:lastRenderedPageBreak/>
-        <w:t>AGE() – Calculates and returns the current age given a timestamp.</w:t>
-      </w:r>
-    </w:p>
-    <w:p>
-      <w:pPr>
-        <w:pStyle w:val="ListParagraph"/>
-        <w:ind w:left="360"/>
-      </w:pPr>
-      <w:r>
-        <w:t>SELECT AGE(payment_date) from payment;</w:t>
+        <w:t>AGE(</w:t>
+      </w:r>
+      <w:proofErr w:type="gramEnd"/>
+      <w:r>
+        <w:t>) – Calculates and returns the current age given a timestamp.</w:t>
+      </w:r>
+    </w:p>
+    <w:p>
+      <w:pPr>
+        <w:pStyle w:val="ListParagraph"/>
+        <w:ind w:left="360"/>
+      </w:pPr>
+      <w:r>
+        <w:t xml:space="preserve">SELECT </w:t>
+      </w:r>
+      <w:proofErr w:type="gramStart"/>
+      <w:r>
+        <w:t>AGE(</w:t>
+      </w:r>
+      <w:proofErr w:type="spellStart"/>
+      <w:proofErr w:type="gramEnd"/>
+      <w:r>
+        <w:t>payment_date</w:t>
+      </w:r>
+      <w:proofErr w:type="spellEnd"/>
+      <w:r>
+        <w:t>) from payment;</w:t>
       </w:r>
     </w:p>
     <w:p>
@@ -793,7 +946,15 @@
         </w:numPr>
       </w:pPr>
       <w:r>
-        <w:t>TO_CHAR() – General function to convert data types to text.</w:t>
+        <w:t>TO_</w:t>
+      </w:r>
+      <w:proofErr w:type="gramStart"/>
+      <w:r>
+        <w:t>CHAR(</w:t>
+      </w:r>
+      <w:proofErr w:type="gramEnd"/>
+      <w:r>
+        <w:t>) – General function to convert data types to text.</w:t>
       </w:r>
       <w:r>
         <w:t xml:space="preserve"> Useful for timestamp formatting.</w:t>
@@ -805,7 +966,20 @@
         <w:ind w:left="360"/>
       </w:pPr>
       <w:r>
-        <w:t>SELECT TO_CHAR(payment_date, 'MM-YYYY') from payment;</w:t>
+        <w:t>SELECT TO_</w:t>
+      </w:r>
+      <w:proofErr w:type="gramStart"/>
+      <w:r>
+        <w:t>CHAR(</w:t>
+      </w:r>
+      <w:proofErr w:type="spellStart"/>
+      <w:proofErr w:type="gramEnd"/>
+      <w:r>
+        <w:t>payment_date</w:t>
+      </w:r>
+      <w:proofErr w:type="spellEnd"/>
+      <w:r>
+        <w:t>, 'MM-YYYY') from payment;</w:t>
       </w:r>
     </w:p>
     <w:p>
@@ -898,7 +1072,20 @@
         <w:ind w:left="360"/>
       </w:pPr>
       <w:r>
-        <w:t>SELECT DISTINCT TO_CHAR(payment_date, 'Month') from payment;</w:t>
+        <w:t>SELECT DISTINCT TO_</w:t>
+      </w:r>
+      <w:proofErr w:type="gramStart"/>
+      <w:r>
+        <w:t>CHAR(</w:t>
+      </w:r>
+      <w:proofErr w:type="spellStart"/>
+      <w:proofErr w:type="gramEnd"/>
+      <w:r>
+        <w:t>payment_date</w:t>
+      </w:r>
+      <w:proofErr w:type="spellEnd"/>
+      <w:r>
+        <w:t>, 'Month') from payment;</w:t>
       </w:r>
     </w:p>
     <w:p>
@@ -968,7 +1155,23 @@
         <w:ind w:left="360"/>
       </w:pPr>
       <w:r>
-        <w:t>SELECT COUNT(*) from payment where TO_CHAR(payment_date, 'DAY') = 'MONDAY   ';</w:t>
+        <w:t xml:space="preserve">SELECT </w:t>
+      </w:r>
+      <w:proofErr w:type="gramStart"/>
+      <w:r>
+        <w:t>COUNT(</w:t>
+      </w:r>
+      <w:proofErr w:type="gramEnd"/>
+      <w:r>
+        <w:t>*) from payment where TO_CHAR(</w:t>
+      </w:r>
+      <w:proofErr w:type="spellStart"/>
+      <w:r>
+        <w:t>payment_date</w:t>
+      </w:r>
+      <w:proofErr w:type="spellEnd"/>
+      <w:r>
+        <w:t>, 'DAY') = 'MONDAY   ';</w:t>
       </w:r>
     </w:p>
     <w:p>
@@ -986,8 +1189,84 @@
         <w:ind w:left="360"/>
       </w:pPr>
       <w:r>
-        <w:t>SELECT COUNT(*) from payment WHERE EXTRACT(dow FROM payment_date) = 1;</w:t>
-      </w:r>
+        <w:t xml:space="preserve">SELECT </w:t>
+      </w:r>
+      <w:proofErr w:type="gramStart"/>
+      <w:r>
+        <w:t>COUNT(</w:t>
+      </w:r>
+      <w:proofErr w:type="gramEnd"/>
+      <w:r>
+        <w:t>*) from payment WHERE EXTRACT(</w:t>
+      </w:r>
+      <w:proofErr w:type="spellStart"/>
+      <w:r>
+        <w:t>dow</w:t>
+      </w:r>
+      <w:proofErr w:type="spellEnd"/>
+      <w:r>
+        <w:t xml:space="preserve"> FROM </w:t>
+      </w:r>
+      <w:proofErr w:type="spellStart"/>
+      <w:r>
+        <w:t>payment_date</w:t>
+      </w:r>
+      <w:proofErr w:type="spellEnd"/>
+      <w:r>
+        <w:t>) = 1;</w:t>
+      </w:r>
+    </w:p>
+    <w:p>
+      <w:pPr>
+        <w:pStyle w:val="ListParagraph"/>
+        <w:ind w:left="360"/>
+      </w:pPr>
+    </w:p>
+    <w:p>
+      <w:pPr>
+        <w:pStyle w:val="ListParagraph"/>
+        <w:ind w:left="360"/>
+      </w:pPr>
+    </w:p>
+    <w:p>
+      <w:pPr>
+        <w:pStyle w:val="ListParagraph"/>
+        <w:ind w:left="360"/>
+      </w:pPr>
+    </w:p>
+    <w:p>
+      <w:pPr>
+        <w:pStyle w:val="ListParagraph"/>
+        <w:ind w:left="360"/>
+      </w:pPr>
+    </w:p>
+    <w:p>
+      <w:pPr>
+        <w:pStyle w:val="ListParagraph"/>
+        <w:ind w:left="360"/>
+      </w:pPr>
+    </w:p>
+    <w:p>
+      <w:pPr>
+        <w:pStyle w:val="ListParagraph"/>
+        <w:ind w:left="360"/>
+      </w:pPr>
+    </w:p>
+    <w:p>
+      <w:pPr>
+        <w:pStyle w:val="ListParagraph"/>
+        <w:ind w:left="360"/>
+      </w:pPr>
+      <w:r>
+        <w:lastRenderedPageBreak/>
+        <w:t>Assessment Test 2</w:t>
+      </w:r>
+    </w:p>
+    <w:p>
+      <w:pPr>
+        <w:pStyle w:val="ListParagraph"/>
+        <w:ind w:left="360"/>
+      </w:pPr>
     </w:p>
     <w:sectPr>
       <w:pgSz w:w="11906" w:h="16838"/>
@@ -1951,7 +2230,7 @@
 </file>
 
 <file path=customXml/itemProps1.xml><?xml version="1.0" encoding="utf-8"?>
-<ds:datastoreItem xmlns:ds="http://schemas.openxmlformats.org/officeDocument/2006/customXml" ds:itemID="{1A6C8E26-45C3-40DA-B122-968E09E73D1E}">
+<ds:datastoreItem xmlns:ds="http://schemas.openxmlformats.org/officeDocument/2006/customXml" ds:itemID="{7CCC8F97-518D-4DE4-B471-CC4270B818F9}">
   <ds:schemaRefs>
     <ds:schemaRef ds:uri="http://schemas.openxmlformats.org/officeDocument/2006/bibliography"/>
   </ds:schemaRefs>

</xml_diff>